<commit_message>
mejorando modulo de validacion
</commit_message>
<xml_diff>
--- a/generated_docs/HC_0001.docx
+++ b/generated_docs/HC_0001.docx
@@ -33,33 +33,8 @@
           <w:szCs w:val="28"/>
           <w:u w:val="single"/>
         </w:rPr>
-        <w:t xml:space="preserve"> </w:t>
-      </w:r>
-      <w:proofErr w:type="spellStart"/>
-      <w:r>
-        <w:rPr>
-          <w:rFonts w:ascii="Times New Roman" w:hAnsi="Times New Roman" w:cs="Times New Roman"/>
-          <w:b/>
-          <w:bCs/>
-          <w:sz w:val="28"/>
-          <w:szCs w:val="28"/>
-          <w:u w:val="single"/>
-        </w:rPr>
-        <w:t>N°</w:t>
-      </w:r>
-      <w:proofErr w:type="spellEnd"/>
-      <w:r>
-        <w:rPr>
-          <w:rFonts w:ascii="Times New Roman" w:hAnsi="Times New Roman" w:cs="Times New Roman"/>
-          <w:b/>
-          <w:bCs/>
-          <w:sz w:val="28"/>
-          <w:szCs w:val="28"/>
-          <w:u w:val="single"/>
-        </w:rPr>
-        <w:t xml:space="preserve"> </w:t>
-      </w:r>
-      <w:proofErr w:type="gramStart"/>
+        <w:t xml:space="preserve"> N° </w:t>
+      </w:r>
       <w:r>
         <w:rPr>
           <w:rFonts w:ascii="Times New Roman" w:hAnsi="Times New Roman" w:cs="Times New Roman"/>
@@ -397,7 +372,7 @@
                 <w:szCs w:val="18"/>
                 <w:lang w:val="en-US"/>
               </w:rPr>
-              <w:t xml:space="preserve">:</w:t>
+              <w:t>:</w:t>
             </w:r>
           </w:p>
         </w:tc>
@@ -434,40 +409,37 @@
                 <w:sz w:val="18"/>
                 <w:szCs w:val="18"/>
               </w:rPr>
-              <w:t xml:space="preserve">PEDIDO DE </w:t>
-            </w:r>
-            <w:proofErr w:type="gramStart"/>
-            <w:r>
-              <w:rPr>
-                <w:rFonts w:ascii="Times New Roman" w:hAnsi="Times New Roman" w:cs="Times New Roman"/>
-                <w:b/>
-                <w:bCs/>
-                <w:sz w:val="18"/>
-                <w:szCs w:val="18"/>
-              </w:rPr>
-              <w:t xml:space="preserve">COMPRA </w:t>
-            </w:r>
-            <w:proofErr w:type="spellStart"/>
-            <w:r>
-              <w:rPr>
-                <w:rFonts w:ascii="Times New Roman" w:hAnsi="Times New Roman" w:cs="Times New Roman"/>
-                <w:b/>
-                <w:bCs/>
-                <w:sz w:val="18"/>
-                <w:szCs w:val="18"/>
-              </w:rPr>
-              <w:t xml:space="preserve">Nº</w:t>
-            </w:r>
-            <w:proofErr w:type="spellEnd"/>
-            <w:r>
-              <w:rPr>
-                <w:rFonts w:ascii="Times New Roman" w:hAnsi="Times New Roman" w:cs="Times New Roman"/>
-                <w:b/>
-                <w:bCs/>
-                <w:sz w:val="18"/>
-                <w:szCs w:val="18"/>
-              </w:rPr>
-              <w:t xml:space="preserve"> 000022</w:t>
+              <w:t xml:space="preserve">PEDIDO DE COMPRA Nº 000078</w:t>
+            </w:r>
+            <w:r>
+              <w:rPr>
+                <w:rFonts w:ascii="Times New Roman" w:hAnsi="Times New Roman" w:cs="Times New Roman"/>
+                <w:b/>
+                <w:bCs/>
+                <w:sz w:val="18"/>
+                <w:szCs w:val="18"/>
+              </w:rPr>
+              <w:t xml:space="preserve"> </w:t>
+            </w:r>
+            <w:r>
+              <w:rPr>
+                <w:rFonts w:ascii="Times New Roman" w:hAnsi="Times New Roman" w:cs="Times New Roman"/>
+                <w:b/>
+                <w:bCs/>
+                <w:sz w:val="18"/>
+                <w:szCs w:val="18"/>
+              </w:rPr>
+              <w:t xml:space="preserve">- </w:t>
+            </w:r>
+            <w:r>
+              <w:rPr>
+                <w:rFonts w:ascii="Times New Roman" w:hAnsi="Times New Roman" w:cs="Times New Roman"/>
+                <w:b/>
+                <w:bCs/>
+                <w:sz w:val="18"/>
+                <w:szCs w:val="18"/>
+              </w:rPr>
+              <w:t xml:space="preserve">CEMENTO PORTLAND TIPO IP</w:t>
             </w:r>
           </w:p>
           <w:p>
@@ -537,7 +509,7 @@
                 <w:szCs w:val="18"/>
                 <w:lang w:val="en-US"/>
               </w:rPr>
-              <w:t>:</w:t>
+              <w:t xml:space="preserve">:</w:t>
             </w:r>
           </w:p>
         </w:tc>
@@ -567,42 +539,31 @@
                 <w:sz w:val="18"/>
                 <w:szCs w:val="18"/>
               </w:rPr>
-              <w:t xml:space="preserve">“</w:t>
-            </w:r>
-            <w:proofErr w:type="gramStart"/>
-            <w:r>
-              <w:rPr>
-                <w:rFonts w:ascii="Times New Roman" w:hAnsi="Times New Roman" w:cs="Times New Roman"/>
-                <w:sz w:val="18"/>
-                <w:szCs w:val="18"/>
-              </w:rPr>
-              <w:t xml:space="preserve">CREACION DEL SERVICIO DE ESPACIOS PÚBLICOS URBANOS EN EL PARQUE DE LA URBANIZACIÓN JESUS MARIA DEL DISTRITO DE SAN MIGUEL DE LA PROVINCIA DE SAN ROMAN DEL DEPARTAMENTO DE PUNO ” CUI</w:t>
-            </w:r>
-            <w:r>
-              <w:rPr>
-                <w:rFonts w:ascii="Times New Roman" w:hAnsi="Times New Roman" w:cs="Times New Roman"/>
-                <w:sz w:val="18"/>
-                <w:szCs w:val="18"/>
-              </w:rPr>
-              <w:t xml:space="preserve">: </w:t>
-            </w:r>
-            <w:proofErr w:type="spellStart"/>
-            <w:r>
-              <w:rPr>
-                <w:rFonts w:ascii="Times New Roman" w:hAnsi="Times New Roman" w:cs="Times New Roman"/>
-                <w:sz w:val="18"/>
-                <w:szCs w:val="18"/>
-              </w:rPr>
-              <w:t xml:space="preserve">Nº</w:t>
-            </w:r>
-            <w:proofErr w:type="spellEnd"/>
-            <w:r>
-              <w:rPr>
-                <w:rFonts w:ascii="Times New Roman" w:hAnsi="Times New Roman" w:cs="Times New Roman"/>
-                <w:sz w:val="18"/>
-                <w:szCs w:val="18"/>
-              </w:rPr>
-              <w:t xml:space="preserve"> 2615887</w:t>
+              <w:t xml:space="preserve">“CREACION DEL SERVICIO DE ESPACIOS PÚBLICOS URBANOS EN EL PARQUE DE LA URBANIZACIÓN JESUS MARIA DEL DISTRITO DE SAN MIGUEL DE LA PROVINCIA DE SAN ROMAN DEL DEPARTAMENTO DE PUNO ” </w:t>
+            </w:r>
+            <w:r>
+              <w:rPr>
+                <w:rFonts w:ascii="Times New Roman" w:hAnsi="Times New Roman" w:cs="Times New Roman"/>
+                <w:sz w:val="18"/>
+                <w:szCs w:val="18"/>
+              </w:rPr>
+              <w:t xml:space="preserve">con </w:t>
+            </w:r>
+            <w:r>
+              <w:rPr>
+                <w:rFonts w:ascii="Times New Roman" w:hAnsi="Times New Roman" w:cs="Times New Roman"/>
+                <w:sz w:val="18"/>
+                <w:szCs w:val="18"/>
+              </w:rPr>
+              <w:t>CUI</w:t>
+            </w:r>
+            <w:r>
+              <w:rPr>
+                <w:rFonts w:ascii="Times New Roman" w:hAnsi="Times New Roman" w:cs="Times New Roman"/>
+                <w:sz w:val="18"/>
+                <w:szCs w:val="18"/>
+              </w:rPr>
+              <w:t xml:space="preserve">: Nº 2615887</w:t>
             </w:r>
           </w:p>
           <w:p>
@@ -621,14 +582,13 @@
               </w:rPr>
               <w:t xml:space="preserve">B). </w:t>
             </w:r>
-            <w:proofErr w:type="gramStart"/>
-            <w:r>
-              <w:rPr>
-                <w:rFonts w:ascii="Times New Roman" w:hAnsi="Times New Roman" w:cs="Times New Roman"/>
-                <w:sz w:val="18"/>
-                <w:szCs w:val="18"/>
-              </w:rPr>
-              <w:t xml:space="preserve">INFORME Nº 008-2025-MDSM/GDTI/SGI/SO-LEAB</w:t>
+            <w:r>
+              <w:rPr>
+                <w:rFonts w:ascii="Times New Roman" w:hAnsi="Times New Roman" w:cs="Times New Roman"/>
+                <w:sz w:val="18"/>
+                <w:szCs w:val="18"/>
+              </w:rPr>
+              <w:t xml:space="preserve">INFORME Nº 054-2026-MDSM/GDTI/SGI/RO-AICH</w:t>
             </w:r>
           </w:p>
           <w:p>
@@ -734,7 +694,6 @@
               </w:rPr>
               <w:t xml:space="preserve">San Miguel, </w:t>
             </w:r>
-            <w:proofErr w:type="gramStart"/>
             <w:r>
               <w:rPr>
                 <w:rFonts w:ascii="Times New Roman" w:hAnsi="Times New Roman" w:cs="Times New Roman"/>
@@ -744,7 +703,7 @@
                 <w:szCs w:val="18"/>
                 <w:lang w:val="en-US"/>
               </w:rPr>
-              <w:t xml:space="preserve">03 de Febrero de 2026</w:t>
+              <w:t xml:space="preserve">12 de febrero de 2026</w:t>
             </w:r>
           </w:p>
           <w:p>
@@ -796,7 +755,7 @@
           <w:b/>
           <w:bCs/>
         </w:rPr>
-        <w:t xml:space="preserve">INFORME Nº 008-2025-MDSM/GDTI/SGI/SO-LEAB </w:t>
+        <w:t xml:space="preserve">INFORME Nº 054-2026-MDSM/GDTI/SGI/RO-AICH </w:t>
       </w:r>
       <w:r>
         <w:rPr>
@@ -816,7 +775,7 @@
         <w:rPr>
           <w:rFonts w:ascii="Times New Roman" w:hAnsi="Times New Roman" w:cs="Times New Roman"/>
         </w:rPr>
-        <w:t xml:space="preserve"> con aprobación del supervisor de obra de obra </w:t>
+        <w:t xml:space="preserve"> con aprobación del supervisor de obra </w:t>
       </w:r>
       <w:r>
         <w:rPr>
@@ -838,25 +797,23 @@
           <w:b/>
           <w:bCs/>
         </w:rPr>
-        <w:t xml:space="preserve">VALIDAN LA COTIZACIÓN AL PEDIDO DE COMPRA </w:t>
-      </w:r>
-      <w:proofErr w:type="spellStart"/>
+        <w:t xml:space="preserve">VALIDAN LA COTIZACIÓN AL PEDIDO DE COMPRA Nº 000078</w:t>
+      </w:r>
       <w:r>
         <w:rPr>
           <w:rFonts w:ascii="Times New Roman" w:hAnsi="Times New Roman" w:cs="Times New Roman"/>
           <w:b/>
           <w:bCs/>
         </w:rPr>
-        <w:t xml:space="preserve">Nº</w:t>
-      </w:r>
-      <w:proofErr w:type="spellEnd"/>
+        <w:t xml:space="preserve"> DE CEMENTO PORTLAND TIPO IP</w:t>
+      </w:r>
       <w:r>
         <w:rPr>
           <w:rFonts w:ascii="Times New Roman" w:hAnsi="Times New Roman" w:cs="Times New Roman"/>
           <w:b/>
           <w:bCs/>
         </w:rPr>
-        <w:t xml:space="preserve"> 000022 </w:t>
+        <w:t xml:space="preserve"> </w:t>
       </w:r>
       <w:r>
         <w:rPr>
@@ -884,18 +841,8 @@
           <w:b/>
           <w:bCs/>
         </w:rPr>
-        <w:t xml:space="preserve">CUI: </w:t>
-      </w:r>
-      <w:proofErr w:type="spellStart"/>
-      <w:r>
-        <w:rPr>
-          <w:rFonts w:ascii="Times New Roman" w:hAnsi="Times New Roman" w:cs="Times New Roman"/>
-          <w:b/>
-          <w:bCs/>
-        </w:rPr>
-        <w:t xml:space="preserve">Nº</w:t>
-      </w:r>
-      <w:proofErr w:type="spellEnd"/>
+        <w:t>CUI: Nº</w:t>
+      </w:r>
       <w:r>
         <w:rPr>
           <w:rFonts w:ascii="Times New Roman" w:hAnsi="Times New Roman" w:cs="Times New Roman"/>
@@ -933,7 +880,7 @@
           <w:bCs/>
           <w:u w:val="single"/>
         </w:rPr>
-        <w:t xml:space="preserve">ADJUNTO:</w:t>
+        <w:t>ADJUNTO:</w:t>
       </w:r>
     </w:p>
     <w:p>
@@ -947,12 +894,11 @@
           <w:rFonts w:ascii="Times New Roman" w:hAnsi="Times New Roman" w:cs="Times New Roman"/>
         </w:rPr>
       </w:pPr>
-      <w:proofErr w:type="gramStart"/>
-      <w:r>
-        <w:rPr>
-          <w:rFonts w:ascii="Times New Roman" w:hAnsi="Times New Roman" w:cs="Times New Roman"/>
-        </w:rPr>
-        <w:t xml:space="preserve">INFORME Nº 008-2025-MDSM/GDTI/SGI/SO-LEAB</w:t>
+      <w:r>
+        <w:rPr>
+          <w:rFonts w:ascii="Times New Roman" w:hAnsi="Times New Roman" w:cs="Times New Roman"/>
+        </w:rPr>
+        <w:t xml:space="preserve">INFORME Nº 054-2026-MDSM/GDTI/SGI/RO-AICH</w:t>
       </w:r>
     </w:p>
     <w:p>
@@ -1544,7 +1490,6 @@
                                     <w:szCs w:val="20"/>
                                   </w:rPr>
                                 </w:pPr>
-                                <w:proofErr w:type="gramStart"/>
                                 <w:r>
                                   <w:rPr>
                                     <w:rFonts w:ascii="Times New Roman" w:hAnsi="Times New Roman" w:cs="Times New Roman"/>
@@ -1555,7 +1500,6 @@
                                   </w:rPr>
                                   <w:t>Por un Gobierno Competitivo y Participativo ...!</w:t>
                                 </w:r>
-                                <w:proofErr w:type="gramEnd"/>
                               </w:p>
                             </w:txbxContent>
                           </wps:txbx>

</xml_diff>